<commit_message>
chore: Actualizar template Sales Agreement
</commit_message>
<xml_diff>
--- a/backend/templates/Sales Agreement_template.docx
+++ b/backend/templates/Sales Agreement_template.docx
@@ -4,7 +4,7 @@
   <w:body>
     <w:p>
       <w:pPr>
-        <w:pStyle w:val="Body"/>
+        <w:pStyle w:val="Body A"/>
         <w:rPr>
           <w:rFonts w:ascii="Aptos" w:cs="Aptos" w:hAnsi="Aptos" w:eastAsia="Aptos"/>
           <w:b w:val="1"/>
@@ -24,7 +24,7 @@
     </w:p>
     <w:p>
       <w:pPr>
-        <w:pStyle w:val="Body"/>
+        <w:pStyle w:val="Body A"/>
         <w:rPr>
           <w:rFonts w:ascii="Aptos" w:cs="Aptos" w:hAnsi="Aptos" w:eastAsia="Aptos"/>
           <w:b w:val="1"/>
@@ -46,7 +46,6 @@
           <w:rFonts w:ascii="Aptos" w:cs="Aptos" w:hAnsi="Aptos" w:eastAsia="Aptos"/>
           <w:b w:val="1"/>
           <w:bCs w:val="1"/>
-          <w:lang w:val="es-ES_tradnl"/>
         </w:rPr>
         <w:br w:type="textWrapping"/>
       </w:r>
@@ -72,9 +71,6 @@
         <w:t>rez</w:t>
       </w:r>
       <w:r>
-        <w:rPr>
-          <w:lang w:val="es-ES_tradnl"/>
-        </w:rPr>
         <w:br w:type="textWrapping"/>
       </w:r>
       <w:r>
@@ -99,9 +95,6 @@
         <w:t>n: 7081 NW 82 AVE MIAMI FL, 33166</w:t>
       </w:r>
       <w:r>
-        <w:rPr>
-          <w:lang w:val="es-ES_tradnl"/>
-        </w:rPr>
         <w:br w:type="textWrapping"/>
       </w:r>
       <w:r>
@@ -128,7 +121,7 @@
     </w:p>
     <w:p>
       <w:pPr>
-        <w:pStyle w:val="Body"/>
+        <w:pStyle w:val="Body A"/>
       </w:pPr>
       <w:r>
         <w:rPr>
@@ -150,7 +143,7 @@
     </w:p>
     <w:p>
       <w:pPr>
-        <w:pStyle w:val="Body"/>
+        <w:pStyle w:val="Body A"/>
       </w:pPr>
       <w:r>
         <w:rPr>
@@ -186,7 +179,7 @@
     </w:p>
     <w:p>
       <w:pPr>
-        <w:pStyle w:val="Body"/>
+        <w:pStyle w:val="Body A"/>
         <w:rPr>
           <w:rFonts w:ascii="Aptos" w:cs="Aptos" w:hAnsi="Aptos" w:eastAsia="Aptos"/>
           <w:b w:val="1"/>
@@ -233,81 +226,657 @@
       <w:r>
         <w:rPr>
           <w:rtl w:val="0"/>
+          <w:lang w:val="en-US"/>
+        </w:rPr>
+        <w:t>o</w:t>
+      </w:r>
+      <w:r>
+        <w:rPr>
+          <w:rtl w:val="0"/>
+          <w:lang w:val="es-ES_tradnl"/>
+        </w:rPr>
+        <w:t>n_cliente]]</w:t>
+      </w:r>
+    </w:p>
+    <w:p>
+      <w:pPr>
+        <w:pStyle w:val="Body A"/>
+        <w:rPr>
+          <w:rFonts w:ascii="Aptos" w:cs="Aptos" w:hAnsi="Aptos" w:eastAsia="Aptos"/>
+          <w:b w:val="1"/>
+          <w:bCs w:val="1"/>
+        </w:rPr>
+      </w:pPr>
+      <w:r>
+        <w:rPr>
+          <w:rFonts w:ascii="Aptos" w:cs="Aptos" w:hAnsi="Aptos" w:eastAsia="Aptos"/>
+          <w:b w:val="1"/>
+          <w:bCs w:val="1"/>
+          <w:rtl w:val="0"/>
+          <w:lang w:val="es-ES_tradnl"/>
+        </w:rPr>
+        <w:t>1. Descripci</w:t>
+      </w:r>
+      <w:r>
+        <w:rPr>
+          <w:rFonts w:ascii="Aptos" w:cs="Aptos" w:hAnsi="Aptos" w:eastAsia="Aptos"/>
+          <w:b w:val="1"/>
+          <w:bCs w:val="1"/>
+          <w:rtl w:val="0"/>
           <w:lang w:val="es-ES_tradnl"/>
         </w:rPr>
         <w:t>ó</w:t>
       </w:r>
       <w:r>
         <w:rPr>
+          <w:rFonts w:ascii="Aptos" w:cs="Aptos" w:hAnsi="Aptos" w:eastAsia="Aptos"/>
+          <w:b w:val="1"/>
+          <w:bCs w:val="1"/>
+          <w:rtl w:val="0"/>
+          <w:lang w:val="es-ES_tradnl"/>
+        </w:rPr>
+        <w:t>n de la Mercanc</w:t>
+      </w:r>
+      <w:r>
+        <w:rPr>
+          <w:rFonts w:ascii="Aptos" w:cs="Aptos" w:hAnsi="Aptos" w:eastAsia="Aptos"/>
+          <w:b w:val="1"/>
+          <w:bCs w:val="1"/>
+          <w:rtl w:val="0"/>
+          <w:lang w:val="es-ES_tradnl"/>
+        </w:rPr>
+        <w:t>í</w:t>
+      </w:r>
+      <w:r>
+        <w:rPr>
+          <w:rFonts w:ascii="Aptos" w:cs="Aptos" w:hAnsi="Aptos" w:eastAsia="Aptos"/>
+          <w:b w:val="1"/>
+          <w:bCs w:val="1"/>
+          <w:rtl w:val="0"/>
+          <w:lang w:val="es-ES_tradnl"/>
+        </w:rPr>
+        <w:t>a</w:t>
+      </w:r>
+    </w:p>
+    <w:p>
+      <w:pPr>
+        <w:pStyle w:val="Body A"/>
+      </w:pPr>
+      <w:r>
+        <w:rPr>
+          <w:rtl w:val="0"/>
+          <w:lang w:val="es-ES_tradnl"/>
+        </w:rPr>
+        <w:t>[[nombre_producto]]</w:t>
+      </w:r>
+    </w:p>
+    <w:p>
+      <w:pPr>
+        <w:pStyle w:val="Body A"/>
+        <w:rPr>
+          <w:rFonts w:ascii="Aptos" w:cs="Aptos" w:hAnsi="Aptos" w:eastAsia="Aptos"/>
+          <w:b w:val="1"/>
+          <w:bCs w:val="1"/>
+        </w:rPr>
+      </w:pPr>
+      <w:r>
+        <w:rPr>
+          <w:rFonts w:ascii="Aptos" w:cs="Aptos" w:hAnsi="Aptos" w:eastAsia="Aptos"/>
+          <w:b w:val="1"/>
+          <w:bCs w:val="1"/>
+          <w:rtl w:val="0"/>
+          <w:lang w:val="es-ES_tradnl"/>
+        </w:rPr>
+        <w:t>2. Cantidad</w:t>
+      </w:r>
+    </w:p>
+    <w:p>
+      <w:pPr>
+        <w:pStyle w:val="Body A"/>
+      </w:pPr>
+      <w:r>
+        <w:rPr>
+          <w:rtl w:val="0"/>
+          <w:lang w:val="es-ES_tradnl"/>
+        </w:rPr>
+        <w:t>[[cant]]</w:t>
+      </w:r>
+      <w:r>
+        <w:br w:type="textWrapping"/>
+      </w:r>
+      <w:r>
+        <w:rPr>
+          <w:rtl w:val="0"/>
+          <w:lang w:val="es-ES_tradnl"/>
+        </w:rPr>
+        <w:t>Peso total aproximado: [[peso_neto]] kg</w:t>
+      </w:r>
+    </w:p>
+    <w:p>
+      <w:pPr>
+        <w:pStyle w:val="Body A"/>
+        <w:rPr>
+          <w:rFonts w:ascii="Aptos" w:cs="Aptos" w:hAnsi="Aptos" w:eastAsia="Aptos"/>
+          <w:b w:val="1"/>
+          <w:bCs w:val="1"/>
+        </w:rPr>
+      </w:pPr>
+      <w:r>
+        <w:rPr>
+          <w:rFonts w:ascii="Aptos" w:cs="Aptos" w:hAnsi="Aptos" w:eastAsia="Aptos"/>
+          <w:b w:val="1"/>
+          <w:bCs w:val="1"/>
+          <w:rtl w:val="0"/>
+          <w:lang w:val="es-ES_tradnl"/>
+        </w:rPr>
+        <w:t>3. Precio</w:t>
+      </w:r>
+    </w:p>
+    <w:p>
+      <w:pPr>
+        <w:pStyle w:val="Body A"/>
+      </w:pPr>
+      <w:r>
+        <w:rPr>
+          <w:rtl w:val="0"/>
+          <w:lang w:val="es-ES_tradnl"/>
+        </w:rPr>
+        <w:t>Precio unitario: USD $[[price]]</w:t>
+      </w:r>
+      <w:r>
+        <w:rPr>
+          <w:rtl w:val="0"/>
+          <w:lang w:val="en-US"/>
+        </w:rPr>
+        <w:t xml:space="preserve"> </w:t>
+      </w:r>
+      <w:r>
+        <w:rPr>
+          <w:rtl w:val="0"/>
+          <w:lang w:val="es-ES_tradnl"/>
+        </w:rPr>
+        <w:t>por kg</w:t>
+      </w:r>
+      <w:r>
+        <w:rPr>
+          <w:lang w:val="es-ES_tradnl"/>
+        </w:rPr>
+        <w:br w:type="textWrapping"/>
+      </w:r>
+      <w:r>
+        <w:rPr>
+          <w:rtl w:val="0"/>
+          <w:lang w:val="es-ES_tradnl"/>
+        </w:rPr>
+        <w:t>Monto total de la operaci</w:t>
+      </w:r>
+      <w:r>
+        <w:rPr>
+          <w:rtl w:val="0"/>
+          <w:lang w:val="es-ES_tradnl"/>
+        </w:rPr>
+        <w:t>ó</w:t>
+      </w:r>
+      <w:r>
+        <w:rPr>
+          <w:rtl w:val="0"/>
+          <w:lang w:val="es-ES_tradnl"/>
+        </w:rPr>
+        <w:t>n: USD $[[</w:t>
+      </w:r>
+      <w:r>
+        <w:rPr>
+          <w:rtl w:val="0"/>
+          <w:lang w:val="en-US"/>
+        </w:rPr>
+        <w:t>cfr_total</w:t>
+      </w:r>
+      <w:r>
+        <w:rPr>
+          <w:rtl w:val="0"/>
+          <w:lang w:val="es-ES_tradnl"/>
+        </w:rPr>
+        <w:t>]]</w:t>
+      </w:r>
+    </w:p>
+    <w:p>
+      <w:pPr>
+        <w:pStyle w:val="Body A"/>
+        <w:rPr>
+          <w:rFonts w:ascii="Aptos" w:cs="Aptos" w:hAnsi="Aptos" w:eastAsia="Aptos"/>
+          <w:b w:val="1"/>
+          <w:bCs w:val="1"/>
+        </w:rPr>
+      </w:pPr>
+      <w:r>
+        <w:rPr>
+          <w:rFonts w:ascii="Aptos" w:cs="Aptos" w:hAnsi="Aptos" w:eastAsia="Aptos"/>
+          <w:b w:val="1"/>
+          <w:bCs w:val="1"/>
+          <w:rtl w:val="0"/>
+          <w:lang w:val="es-ES_tradnl"/>
+        </w:rPr>
+        <w:t>4. Condiciones de Entrega</w:t>
+      </w:r>
+      <w:r>
+        <w:rPr>
+          <w:lang w:val="es-ES_tradnl"/>
+        </w:rPr>
+        <w:br w:type="textWrapping"/>
+      </w:r>
+      <w:r>
+        <w:rPr>
+          <w:rtl w:val="0"/>
+          <w:lang w:val="es-ES_tradnl"/>
+        </w:rPr>
+        <w:t>Puerto de salida: [[port_salida]] , EE.UU</w:t>
+      </w:r>
+      <w:r>
+        <w:rPr>
+          <w:lang w:val="es-ES_tradnl"/>
+        </w:rPr>
+        <w:br w:type="textWrapping"/>
+      </w:r>
+      <w:r>
+        <w:rPr>
+          <w:rtl w:val="0"/>
+          <w:lang w:val="es-ES_tradnl"/>
+        </w:rPr>
+        <w:t>Puerto y Pa</w:t>
+      </w:r>
+      <w:r>
+        <w:rPr>
+          <w:rtl w:val="0"/>
+          <w:lang w:val="es-ES_tradnl"/>
+        </w:rPr>
+        <w:t>í</w:t>
+      </w:r>
+      <w:r>
+        <w:rPr>
+          <w:rtl w:val="0"/>
+          <w:lang w:val="es-ES_tradnl"/>
+        </w:rPr>
+        <w:t xml:space="preserve">s de destino: </w:t>
+      </w:r>
+      <w:r>
+        <w:rPr>
+          <w:rtl w:val="0"/>
+          <w:lang w:val="en-US"/>
+        </w:rPr>
+        <w:t xml:space="preserve">MARIEL, </w:t>
+      </w:r>
+      <w:r>
+        <w:rPr>
+          <w:rtl w:val="0"/>
+          <w:lang w:val="es-ES_tradnl"/>
+        </w:rPr>
+        <w:t>Cuba</w:t>
+      </w:r>
+    </w:p>
+    <w:p>
+      <w:pPr>
+        <w:pStyle w:val="Body A"/>
+        <w:rPr>
+          <w:rFonts w:ascii="Aptos" w:cs="Aptos" w:hAnsi="Aptos" w:eastAsia="Aptos"/>
+          <w:b w:val="1"/>
+          <w:bCs w:val="1"/>
+        </w:rPr>
+      </w:pPr>
+      <w:r>
+        <w:rPr>
+          <w:rFonts w:ascii="Aptos" w:cs="Aptos" w:hAnsi="Aptos" w:eastAsia="Aptos"/>
+          <w:b w:val="1"/>
+          <w:bCs w:val="1"/>
+          <w:rtl w:val="0"/>
+          <w:lang w:val="es-ES_tradnl"/>
+        </w:rPr>
+        <w:t>5. Forma de Pago</w:t>
+      </w:r>
+    </w:p>
+    <w:p>
+      <w:pPr>
+        <w:pStyle w:val="Body A"/>
+      </w:pPr>
+      <w:r>
+        <w:rPr>
+          <w:rtl w:val="0"/>
+          <w:lang w:val="es-ES_tradnl"/>
+        </w:rPr>
+        <w:t>[Transferencia bancaria / Pago anticipado / etc.]</w:t>
+      </w:r>
+    </w:p>
+    <w:p>
+      <w:pPr>
+        <w:pStyle w:val="Body A"/>
+        <w:rPr>
+          <w:rFonts w:ascii="Aptos" w:cs="Aptos" w:hAnsi="Aptos" w:eastAsia="Aptos"/>
+          <w:b w:val="1"/>
+          <w:bCs w:val="1"/>
+        </w:rPr>
+      </w:pPr>
+      <w:r>
+        <w:rPr>
+          <w:rFonts w:ascii="Aptos" w:cs="Aptos" w:hAnsi="Aptos" w:eastAsia="Aptos"/>
+          <w:b w:val="1"/>
+          <w:bCs w:val="1"/>
+          <w:rtl w:val="0"/>
+          <w:lang w:val="es-ES_tradnl"/>
+        </w:rPr>
+        <w:t>6. Uso Previsto</w:t>
+      </w:r>
+    </w:p>
+    <w:p>
+      <w:pPr>
+        <w:pStyle w:val="Body A"/>
+      </w:pPr>
+      <w:r>
+        <w:rPr>
+          <w:rtl w:val="0"/>
+          <w:lang w:val="es-ES_tradnl"/>
+        </w:rPr>
+        <w:t>[[uso_previsto]]</w:t>
+      </w:r>
+    </w:p>
+    <w:p>
+      <w:pPr>
+        <w:pStyle w:val="Body A"/>
+        <w:rPr>
+          <w:rFonts w:ascii="Aptos" w:cs="Aptos" w:hAnsi="Aptos" w:eastAsia="Aptos"/>
+          <w:b w:val="1"/>
+          <w:bCs w:val="1"/>
+        </w:rPr>
+      </w:pPr>
+      <w:r>
+        <w:rPr>
+          <w:rFonts w:ascii="Aptos" w:cs="Aptos" w:hAnsi="Aptos" w:eastAsia="Aptos"/>
+          <w:b w:val="1"/>
+          <w:bCs w:val="1"/>
+          <w:rtl w:val="0"/>
+          <w:lang w:val="es-ES_tradnl"/>
+        </w:rPr>
+        <w:t>Las partes aceptan las condiciones establecidas en la presente Orden Comercial.</w:t>
+      </w:r>
+    </w:p>
+    <w:p>
+      <w:pPr>
+        <w:pStyle w:val="Body A"/>
+      </w:pPr>
+      <w:r>
+        <w:rPr>
+          <w:rtl w:val="0"/>
+          <w:lang w:val="es-ES_tradnl"/>
+        </w:rPr>
+        <w:t>Firma del Vendedor: Boris Luis Cabrera P</w:t>
+      </w:r>
+      <w:r>
+        <w:rPr>
+          <w:rtl w:val="0"/>
+          <w:lang w:val="es-ES_tradnl"/>
+        </w:rPr>
+        <w:t>é</w:t>
+      </w:r>
+      <w:r>
+        <w:rPr>
+          <w:rtl w:val="0"/>
+          <w:lang w:val="es-ES_tradnl"/>
+        </w:rPr>
+        <w:t>rez</w:t>
+      </w:r>
+      <w:r>
+        <w:br w:type="textWrapping"/>
+      </w:r>
+      <w:r>
+        <w:rPr>
+          <w:rtl w:val="0"/>
+          <w:lang w:val="es-ES_tradnl"/>
+        </w:rPr>
+        <w:t>Presidente</w:t>
+      </w:r>
+      <w:r>
+        <w:br w:type="textWrapping"/>
+      </w:r>
+      <w:r>
+        <w:rPr>
+          <w:rtl w:val="0"/>
+          <w:lang w:val="es-ES_tradnl"/>
+        </w:rPr>
+        <w:t>ZAS BY JMC CORP</w:t>
+      </w:r>
+    </w:p>
+    <w:p>
+      <w:pPr>
+        <w:pStyle w:val="Body A"/>
+        <w:rPr>
+          <w:lang w:val="en-US"/>
+        </w:rPr>
+      </w:pPr>
+      <w:r>
+        <w:rPr>
+          <w:rtl w:val="0"/>
+          <w:lang w:val="en-US"/>
+        </w:rPr>
+        <w:t>Fecha: _____________</w:t>
+      </w:r>
+    </w:p>
+    <w:p>
+      <w:pPr>
+        <w:pStyle w:val="Body A"/>
+        <w:rPr>
+          <w:b w:val="1"/>
+          <w:bCs w:val="1"/>
+        </w:rPr>
+      </w:pPr>
+    </w:p>
+    <w:p>
+      <w:pPr>
+        <w:pStyle w:val="Body A"/>
+      </w:pPr>
+    </w:p>
+    <w:p>
+      <w:pPr>
+        <w:pStyle w:val="Body A"/>
+        <w:rPr>
+          <w:rFonts w:ascii="Aptos" w:cs="Aptos" w:hAnsi="Aptos" w:eastAsia="Aptos"/>
+          <w:b w:val="1"/>
+          <w:bCs w:val="1"/>
+          <w:lang w:val="de-DE"/>
+        </w:rPr>
+      </w:pPr>
+      <w:r>
+        <w:rPr>
+          <w:rFonts w:ascii="Aptos" w:cs="Aptos" w:hAnsi="Aptos" w:eastAsia="Aptos"/>
+          <w:b w:val="1"/>
+          <w:bCs w:val="1"/>
+          <w:rtl w:val="0"/>
+          <w:lang w:val="de-DE"/>
+        </w:rPr>
+        <w:t>SALES ORDER</w:t>
+      </w:r>
+    </w:p>
+    <w:p>
+      <w:pPr>
+        <w:pStyle w:val="Body A"/>
+      </w:pPr>
+      <w:r>
+        <w:rPr>
+          <w:rFonts w:ascii="Aptos" w:cs="Aptos" w:hAnsi="Aptos" w:eastAsia="Aptos"/>
+          <w:b w:val="1"/>
+          <w:bCs w:val="1"/>
+          <w:rtl w:val="0"/>
+          <w:lang w:val="es-ES_tradnl"/>
+        </w:rPr>
+        <w:t>Seller: ZAS BY JMC CORP</w:t>
+      </w:r>
+      <w:r>
+        <w:rPr>
+          <w:lang w:val="es-ES_tradnl"/>
+        </w:rPr>
+        <w:br w:type="textWrapping"/>
+      </w:r>
+      <w:r>
+        <w:rPr>
+          <w:rtl w:val="0"/>
+          <w:lang w:val="en-US"/>
+        </w:rPr>
+        <w:t>Represented by: Boris Luis Cabrera P</w:t>
+      </w:r>
+      <w:r>
+        <w:rPr>
+          <w:rtl w:val="0"/>
+          <w:lang w:val="fr-FR"/>
+        </w:rPr>
+        <w:t>é</w:t>
+      </w:r>
+      <w:r>
+        <w:rPr>
+          <w:rtl w:val="0"/>
+          <w:lang w:val="es-ES_tradnl"/>
+        </w:rPr>
+        <w:t>rez</w:t>
+      </w:r>
+      <w:r>
+        <w:rPr>
+          <w:lang w:val="es-ES_tradnl"/>
+        </w:rPr>
+        <w:br w:type="textWrapping"/>
+      </w:r>
+      <w:r>
+        <w:rPr>
+          <w:rtl w:val="0"/>
+          <w:lang w:val="en-US"/>
+        </w:rPr>
+        <w:t>Address: 7081 NW 82 AVE, MIAMI, FL 33166</w:t>
+      </w:r>
+      <w:r>
+        <w:rPr>
+          <w:lang w:val="es-ES_tradnl"/>
+        </w:rPr>
+        <w:br w:type="textWrapping"/>
+      </w:r>
+      <w:r>
+        <w:rPr>
+          <w:rtl w:val="0"/>
+          <w:lang w:val="en-US"/>
+        </w:rPr>
+        <w:t>United States of America</w:t>
+      </w:r>
+    </w:p>
+    <w:p>
+      <w:pPr>
+        <w:pStyle w:val="Body A"/>
+        <w:spacing w:after="0" w:line="240" w:lineRule="auto"/>
+      </w:pPr>
+      <w:r>
+        <w:rPr>
+          <w:rFonts w:ascii="Aptos" w:cs="Aptos" w:hAnsi="Aptos" w:eastAsia="Aptos"/>
+          <w:b w:val="1"/>
+          <w:bCs w:val="1"/>
+          <w:rtl w:val="0"/>
+          <w:lang w:val="es-ES_tradnl"/>
+        </w:rPr>
+        <w:t>Buyer</w:t>
+      </w:r>
+      <w:r>
+        <w:rPr>
+          <w:rtl w:val="0"/>
+          <w:lang w:val="es-ES_tradnl"/>
+        </w:rPr>
+        <w:t>: [[nombre_cliente]]</w:t>
+      </w:r>
+    </w:p>
+    <w:p>
+      <w:pPr>
+        <w:pStyle w:val="Body A"/>
+        <w:spacing w:after="0" w:line="240" w:lineRule="auto"/>
+      </w:pPr>
+      <w:r>
+        <w:rPr>
+          <w:rFonts w:ascii="Aptos" w:cs="Aptos" w:hAnsi="Aptos" w:eastAsia="Aptos"/>
+          <w:b w:val="1"/>
+          <w:bCs w:val="1"/>
+          <w:rtl w:val="0"/>
+          <w:lang w:val="es-ES_tradnl"/>
+        </w:rPr>
+        <w:t>Identification</w:t>
+      </w:r>
+      <w:r>
+        <w:rPr>
+          <w:rtl w:val="0"/>
+          <w:lang w:val="es-ES_tradnl"/>
+        </w:rPr>
+        <w:t>: [[identificaci</w:t>
+      </w:r>
+      <w:r>
+        <w:rPr>
+          <w:rtl w:val="0"/>
+          <w:lang w:val="en-US"/>
+        </w:rPr>
+        <w:t>o</w:t>
+      </w:r>
+      <w:r>
+        <w:rPr>
           <w:rtl w:val="0"/>
           <w:lang w:val="es-ES_tradnl"/>
         </w:rPr>
         <w:t>n_cliente]]</w:t>
       </w:r>
-    </w:p>
-    <w:p>
-      <w:pPr>
-        <w:pStyle w:val="Body"/>
-        <w:rPr>
-          <w:rFonts w:ascii="Aptos" w:cs="Aptos" w:hAnsi="Aptos" w:eastAsia="Aptos"/>
-          <w:b w:val="1"/>
-          <w:bCs w:val="1"/>
-        </w:rPr>
-      </w:pPr>
-      <w:r>
-        <w:rPr>
-          <w:rFonts w:ascii="Aptos" w:cs="Aptos" w:hAnsi="Aptos" w:eastAsia="Aptos"/>
-          <w:b w:val="1"/>
-          <w:bCs w:val="1"/>
-          <w:rtl w:val="0"/>
-          <w:lang w:val="es-ES_tradnl"/>
-        </w:rPr>
-        <w:t>1. Descripci</w:t>
-      </w:r>
-      <w:r>
-        <w:rPr>
-          <w:rFonts w:ascii="Aptos" w:cs="Aptos" w:hAnsi="Aptos" w:eastAsia="Aptos"/>
-          <w:b w:val="1"/>
-          <w:bCs w:val="1"/>
-          <w:rtl w:val="0"/>
-          <w:lang w:val="es-ES_tradnl"/>
-        </w:rPr>
-        <w:t>ó</w:t>
-      </w:r>
-      <w:r>
-        <w:rPr>
-          <w:rFonts w:ascii="Aptos" w:cs="Aptos" w:hAnsi="Aptos" w:eastAsia="Aptos"/>
-          <w:b w:val="1"/>
-          <w:bCs w:val="1"/>
-          <w:rtl w:val="0"/>
-          <w:lang w:val="es-ES_tradnl"/>
-        </w:rPr>
-        <w:t>n de la Mercanc</w:t>
-      </w:r>
-      <w:r>
-        <w:rPr>
-          <w:rFonts w:ascii="Aptos" w:cs="Aptos" w:hAnsi="Aptos" w:eastAsia="Aptos"/>
-          <w:b w:val="1"/>
-          <w:bCs w:val="1"/>
-          <w:rtl w:val="0"/>
-          <w:lang w:val="es-ES_tradnl"/>
-        </w:rPr>
-        <w:t>í</w:t>
-      </w:r>
-      <w:r>
-        <w:rPr>
-          <w:rFonts w:ascii="Aptos" w:cs="Aptos" w:hAnsi="Aptos" w:eastAsia="Aptos"/>
-          <w:b w:val="1"/>
-          <w:bCs w:val="1"/>
-          <w:rtl w:val="0"/>
-          <w:lang w:val="es-ES_tradnl"/>
-        </w:rPr>
-        <w:t>a</w:t>
-      </w:r>
-    </w:p>
-    <w:p>
-      <w:pPr>
-        <w:pStyle w:val="Body"/>
+      <w:r>
+        <w:rPr>
+          <w:lang w:val="es-ES_tradnl"/>
+        </w:rPr>
+        <w:br w:type="textWrapping"/>
+      </w:r>
+      <w:r>
+        <w:rPr>
+          <w:rFonts w:ascii="Aptos" w:cs="Aptos" w:hAnsi="Aptos" w:eastAsia="Aptos"/>
+          <w:b w:val="1"/>
+          <w:bCs w:val="1"/>
+          <w:rtl w:val="0"/>
+          <w:lang w:val="es-ES_tradnl"/>
+        </w:rPr>
+        <w:t>Address</w:t>
+      </w:r>
+      <w:r>
+        <w:rPr>
+          <w:rtl w:val="0"/>
+          <w:lang w:val="es-ES_tradnl"/>
+        </w:rPr>
+        <w:t>: [[direccion_cliente]]</w:t>
+      </w:r>
+    </w:p>
+    <w:p>
+      <w:pPr>
+        <w:pStyle w:val="Body A"/>
+        <w:rPr>
+          <w:b w:val="1"/>
+          <w:bCs w:val="1"/>
+        </w:rPr>
+      </w:pPr>
+    </w:p>
+    <w:p>
+      <w:pPr>
+        <w:pStyle w:val="Body A"/>
+        <w:rPr>
+          <w:rFonts w:ascii="Aptos" w:cs="Aptos" w:hAnsi="Aptos" w:eastAsia="Aptos"/>
+          <w:b w:val="1"/>
+          <w:bCs w:val="1"/>
+          <w:lang w:val="en-US"/>
+        </w:rPr>
+      </w:pPr>
+      <w:r>
+        <w:rPr>
+          <w:rFonts w:ascii="Aptos" w:cs="Aptos" w:hAnsi="Aptos" w:eastAsia="Aptos"/>
+          <w:b w:val="1"/>
+          <w:bCs w:val="1"/>
+          <w:rtl w:val="0"/>
+          <w:lang w:val="en-US"/>
+        </w:rPr>
+        <w:t>1. Description of Goods</w:t>
+      </w:r>
+    </w:p>
+    <w:p>
+      <w:pPr>
+        <w:pStyle w:val="Body A"/>
       </w:pPr>
       <w:r>
         <w:rPr>
@@ -319,34 +888,35 @@
     </w:p>
     <w:p>
       <w:pPr>
-        <w:pStyle w:val="Body"/>
-        <w:rPr>
-          <w:rFonts w:ascii="Aptos" w:cs="Aptos" w:hAnsi="Aptos" w:eastAsia="Aptos"/>
-          <w:b w:val="1"/>
-          <w:bCs w:val="1"/>
-        </w:rPr>
-      </w:pPr>
-      <w:r>
-        <w:rPr>
-          <w:rFonts w:ascii="Aptos" w:cs="Aptos" w:hAnsi="Aptos" w:eastAsia="Aptos"/>
-          <w:b w:val="1"/>
-          <w:bCs w:val="1"/>
-          <w:rtl w:val="0"/>
-          <w:lang w:val="es-ES_tradnl"/>
-        </w:rPr>
-        <w:t>2. Cantidad</w:t>
-      </w:r>
-    </w:p>
-    <w:p>
-      <w:pPr>
-        <w:pStyle w:val="Body"/>
-      </w:pPr>
-      <w:r>
-        <w:rPr>
-          <w:rtl w:val="0"/>
-          <w:lang w:val="es-ES_tradnl"/>
-        </w:rPr>
-        <w:t>[[cantidad]]</w:t>
+        <w:pStyle w:val="Body A"/>
+        <w:rPr>
+          <w:rFonts w:ascii="Aptos" w:cs="Aptos" w:hAnsi="Aptos" w:eastAsia="Aptos"/>
+          <w:b w:val="1"/>
+          <w:bCs w:val="1"/>
+          <w:lang w:val="it-IT"/>
+        </w:rPr>
+      </w:pPr>
+      <w:r>
+        <w:rPr>
+          <w:rFonts w:ascii="Aptos" w:cs="Aptos" w:hAnsi="Aptos" w:eastAsia="Aptos"/>
+          <w:b w:val="1"/>
+          <w:bCs w:val="1"/>
+          <w:rtl w:val="0"/>
+          <w:lang w:val="it-IT"/>
+        </w:rPr>
+        <w:t>2. Quantity</w:t>
+      </w:r>
+    </w:p>
+    <w:p>
+      <w:pPr>
+        <w:pStyle w:val="Body A"/>
+      </w:pPr>
+      <w:r>
+        <w:rPr>
+          <w:rtl w:val="0"/>
+          <w:lang w:val="pt-PT"/>
+        </w:rPr>
+        <w:t>[[cant]]</w:t>
       </w:r>
       <w:r>
         <w:rPr>
@@ -357,55 +927,42 @@
       <w:r>
         <w:rPr>
           <w:rtl w:val="0"/>
-          <w:lang w:val="es-ES_tradnl"/>
-        </w:rPr>
-        <w:t>Peso total aproximado: [[peso_neto]] kg</w:t>
-      </w:r>
-    </w:p>
-    <w:p>
-      <w:pPr>
-        <w:pStyle w:val="Body"/>
-        <w:rPr>
-          <w:rFonts w:ascii="Aptos" w:cs="Aptos" w:hAnsi="Aptos" w:eastAsia="Aptos"/>
-          <w:b w:val="1"/>
-          <w:bCs w:val="1"/>
-        </w:rPr>
-      </w:pPr>
-      <w:r>
-        <w:rPr>
-          <w:rFonts w:ascii="Aptos" w:cs="Aptos" w:hAnsi="Aptos" w:eastAsia="Aptos"/>
-          <w:b w:val="1"/>
-          <w:bCs w:val="1"/>
-          <w:rtl w:val="0"/>
-          <w:lang w:val="es-ES_tradnl"/>
-        </w:rPr>
-        <w:t>3. Precio</w:t>
-      </w:r>
-    </w:p>
-    <w:p>
-      <w:pPr>
-        <w:pStyle w:val="Body"/>
-      </w:pPr>
-      <w:r>
-        <w:rPr>
-          <w:rtl w:val="0"/>
-          <w:lang w:val="es-ES_tradnl"/>
-        </w:rPr>
-        <w:t>Precio unitario: USD $[[price]]</w:t>
-      </w:r>
-      <w:r>
-        <w:rPr>
-          <w:rtl w:val="0"/>
-          <w:lang w:val="en-US"/>
-        </w:rPr>
-        <w:t xml:space="preserve"> </w:t>
-      </w:r>
-      <w:r>
-        <w:rPr>
-          <w:rtl w:val="0"/>
-          <w:lang w:val="es-ES_tradnl"/>
-        </w:rPr>
-        <w:t>por kg</w:t>
+          <w:lang w:val="en-US"/>
+        </w:rPr>
+        <w:t>Approximate total net weight: [[peso_neto]] kg</w:t>
+      </w:r>
+    </w:p>
+    <w:p>
+      <w:pPr>
+        <w:pStyle w:val="Body A"/>
+        <w:rPr>
+          <w:rFonts w:ascii="Aptos" w:cs="Aptos" w:hAnsi="Aptos" w:eastAsia="Aptos"/>
+          <w:b w:val="1"/>
+          <w:bCs w:val="1"/>
+          <w:lang w:val="en-US"/>
+        </w:rPr>
+      </w:pPr>
+      <w:r>
+        <w:rPr>
+          <w:rFonts w:ascii="Aptos" w:cs="Aptos" w:hAnsi="Aptos" w:eastAsia="Aptos"/>
+          <w:b w:val="1"/>
+          <w:bCs w:val="1"/>
+          <w:rtl w:val="0"/>
+          <w:lang w:val="en-US"/>
+        </w:rPr>
+        <w:t>3. Price</w:t>
+      </w:r>
+    </w:p>
+    <w:p>
+      <w:pPr>
+        <w:pStyle w:val="Body A"/>
+      </w:pPr>
+      <w:r>
+        <w:rPr>
+          <w:rtl w:val="0"/>
+          <w:lang w:val="en-US"/>
+        </w:rPr>
+        <w:t>Unit price: USD $[[price]] per kg</w:t>
       </w:r>
       <w:r>
         <w:rPr>
@@ -416,43 +973,56 @@
       <w:r>
         <w:rPr>
           <w:rtl w:val="0"/>
-          <w:lang w:val="es-ES_tradnl"/>
-        </w:rPr>
-        <w:t>Monto total de la operaci</w:t>
-      </w:r>
-      <w:r>
-        <w:rPr>
-          <w:rtl w:val="0"/>
-          <w:lang w:val="es-ES_tradnl"/>
-        </w:rPr>
-        <w:t>ó</w:t>
-      </w:r>
-      <w:r>
-        <w:rPr>
-          <w:rtl w:val="0"/>
-          <w:lang w:val="es-ES_tradnl"/>
-        </w:rPr>
-        <w:t>n: USD $[[total_operation]]</w:t>
-      </w:r>
-    </w:p>
-    <w:p>
-      <w:pPr>
-        <w:pStyle w:val="Body"/>
-        <w:rPr>
-          <w:rFonts w:ascii="Aptos" w:cs="Aptos" w:hAnsi="Aptos" w:eastAsia="Aptos"/>
-          <w:b w:val="1"/>
-          <w:bCs w:val="1"/>
-        </w:rPr>
-      </w:pPr>
-      <w:r>
-        <w:rPr>
-          <w:rFonts w:ascii="Aptos" w:cs="Aptos" w:hAnsi="Aptos" w:eastAsia="Aptos"/>
-          <w:b w:val="1"/>
-          <w:bCs w:val="1"/>
-          <w:rtl w:val="0"/>
-          <w:lang w:val="es-ES_tradnl"/>
-        </w:rPr>
-        <w:t>4. Condiciones de Entrega</w:t>
+          <w:lang w:val="en-US"/>
+        </w:rPr>
+        <w:t>Total transaction amount: USD $[[</w:t>
+      </w:r>
+      <w:r>
+        <w:rPr>
+          <w:rtl w:val="0"/>
+          <w:lang w:val="en-US"/>
+        </w:rPr>
+        <w:t>cfr_total</w:t>
+      </w:r>
+      <w:r>
+        <w:rPr>
+          <w:rtl w:val="0"/>
+          <w:lang w:val="en-US"/>
+        </w:rPr>
+        <w:t>]]</w:t>
+      </w:r>
+    </w:p>
+    <w:p>
+      <w:pPr>
+        <w:pStyle w:val="Body A"/>
+        <w:rPr>
+          <w:rFonts w:ascii="Aptos" w:cs="Aptos" w:hAnsi="Aptos" w:eastAsia="Aptos"/>
+          <w:b w:val="1"/>
+          <w:bCs w:val="1"/>
+          <w:lang w:val="en-US"/>
+        </w:rPr>
+      </w:pPr>
+      <w:r>
+        <w:rPr>
+          <w:rFonts w:ascii="Aptos" w:cs="Aptos" w:hAnsi="Aptos" w:eastAsia="Aptos"/>
+          <w:b w:val="1"/>
+          <w:bCs w:val="1"/>
+          <w:rtl w:val="0"/>
+          <w:lang w:val="en-US"/>
+        </w:rPr>
+        <w:t>4. Delivery Conditions</w:t>
+      </w:r>
+    </w:p>
+    <w:p>
+      <w:pPr>
+        <w:pStyle w:val="Body A"/>
+      </w:pPr>
+      <w:r>
+        <w:rPr>
+          <w:rtl w:val="0"/>
+          <w:lang w:val="en-US"/>
+        </w:rPr>
+        <w:t>Port of Loading: Miami, Florida, USA [[port_salida]]</w:t>
       </w:r>
       <w:r>
         <w:rPr>
@@ -463,9 +1033,135 @@
       <w:r>
         <w:rPr>
           <w:rtl w:val="0"/>
-          <w:lang w:val="es-ES_tradnl"/>
-        </w:rPr>
-        <w:t>Puerto de salida: [[port_salida]] , EE.UU</w:t>
+          <w:lang w:val="en-US"/>
+        </w:rPr>
+        <w:t>Port and Country of Destination: MARIEL,</w:t>
+      </w:r>
+      <w:r>
+        <w:rPr>
+          <w:rtl w:val="0"/>
+          <w:lang w:val="pt-PT"/>
+        </w:rPr>
+        <w:t xml:space="preserve"> Cuba</w:t>
+      </w:r>
+    </w:p>
+    <w:p>
+      <w:pPr>
+        <w:pStyle w:val="Body A"/>
+        <w:rPr>
+          <w:rFonts w:ascii="Aptos" w:cs="Aptos" w:hAnsi="Aptos" w:eastAsia="Aptos"/>
+          <w:b w:val="1"/>
+          <w:bCs w:val="1"/>
+          <w:lang w:val="en-US"/>
+        </w:rPr>
+      </w:pPr>
+      <w:r>
+        <w:rPr>
+          <w:rFonts w:ascii="Aptos" w:cs="Aptos" w:hAnsi="Aptos" w:eastAsia="Aptos"/>
+          <w:b w:val="1"/>
+          <w:bCs w:val="1"/>
+          <w:rtl w:val="0"/>
+          <w:lang w:val="en-US"/>
+        </w:rPr>
+        <w:t>5. Payment Terms</w:t>
+      </w:r>
+    </w:p>
+    <w:p>
+      <w:pPr>
+        <w:pStyle w:val="Body A"/>
+        <w:rPr>
+          <w:lang w:val="en-US"/>
+        </w:rPr>
+      </w:pPr>
+      <w:r>
+        <w:rPr>
+          <w:rtl w:val="0"/>
+          <w:lang w:val="en-US"/>
+        </w:rPr>
+        <w:t>[Wire transfer / Advance payment / etc.]</w:t>
+      </w:r>
+    </w:p>
+    <w:p>
+      <w:pPr>
+        <w:pStyle w:val="Body A"/>
+        <w:rPr>
+          <w:rFonts w:ascii="Aptos" w:cs="Aptos" w:hAnsi="Aptos" w:eastAsia="Aptos"/>
+          <w:b w:val="1"/>
+          <w:bCs w:val="1"/>
+          <w:lang w:val="en-US"/>
+        </w:rPr>
+      </w:pPr>
+      <w:r>
+        <w:rPr>
+          <w:rFonts w:ascii="Aptos" w:cs="Aptos" w:hAnsi="Aptos" w:eastAsia="Aptos"/>
+          <w:b w:val="1"/>
+          <w:bCs w:val="1"/>
+          <w:rtl w:val="0"/>
+          <w:lang w:val="en-US"/>
+        </w:rPr>
+        <w:t>6. Intended Use</w:t>
+      </w:r>
+    </w:p>
+    <w:p>
+      <w:pPr>
+        <w:pStyle w:val="Body A"/>
+        <w:rPr>
+          <w:lang w:val="pt-PT"/>
+        </w:rPr>
+      </w:pPr>
+      <w:r>
+        <w:rPr>
+          <w:rtl w:val="0"/>
+          <w:lang w:val="pt-PT"/>
+        </w:rPr>
+        <w:t>[[uso_previsto]]</w:t>
+      </w:r>
+    </w:p>
+    <w:p>
+      <w:pPr>
+        <w:pStyle w:val="Body A"/>
+        <w:rPr>
+          <w:rFonts w:ascii="Aptos" w:cs="Aptos" w:hAnsi="Aptos" w:eastAsia="Aptos"/>
+          <w:b w:val="1"/>
+          <w:bCs w:val="1"/>
+          <w:lang w:val="en-US"/>
+        </w:rPr>
+      </w:pPr>
+      <w:r>
+        <w:rPr>
+          <w:rFonts w:ascii="Aptos" w:cs="Aptos" w:hAnsi="Aptos" w:eastAsia="Aptos"/>
+          <w:b w:val="1"/>
+          <w:bCs w:val="1"/>
+          <w:rtl w:val="0"/>
+          <w:lang w:val="en-US"/>
+        </w:rPr>
+        <w:t>The parties agree to the terms and conditions set forth in this Sales Order.</w:t>
+      </w:r>
+    </w:p>
+    <w:p>
+      <w:pPr>
+        <w:pStyle w:val="Body A"/>
+      </w:pPr>
+      <w:r>
+        <w:rPr>
+          <w:rtl w:val="0"/>
+          <w:lang w:val="da-DK"/>
+        </w:rPr>
+        <w:t>Seller</w:t>
+      </w:r>
+      <w:r>
+        <w:rPr>
+          <w:rtl w:val="0"/>
+          <w:lang w:val="es-ES_tradnl"/>
+        </w:rPr>
+        <w:t>’</w:t>
+      </w:r>
+      <w:r>
+        <w:rPr>
+          <w:rtl w:val="0"/>
+          <w:lang w:val="en-US"/>
+        </w:rPr>
+        <w:t>s Signature:</w:t>
       </w:r>
       <w:r>
         <w:rPr>
@@ -478,136 +1174,12 @@
           <w:rtl w:val="0"/>
           <w:lang w:val="es-ES_tradnl"/>
         </w:rPr>
-        <w:t>Puerto y Pa</w:t>
-      </w:r>
-      <w:r>
-        <w:rPr>
-          <w:rtl w:val="0"/>
-          <w:lang w:val="es-ES_tradnl"/>
-        </w:rPr>
-        <w:t>í</w:t>
-      </w:r>
-      <w:r>
-        <w:rPr>
-          <w:rtl w:val="0"/>
-          <w:lang w:val="es-ES_tradnl"/>
-        </w:rPr>
-        <w:t xml:space="preserve">s de destino: </w:t>
-      </w:r>
-      <w:r>
-        <w:rPr>
-          <w:rtl w:val="0"/>
-          <w:lang w:val="en-US"/>
-        </w:rPr>
-        <w:t xml:space="preserve">MARIEL, </w:t>
-      </w:r>
-      <w:r>
-        <w:rPr>
-          <w:rtl w:val="0"/>
-          <w:lang w:val="es-ES_tradnl"/>
-        </w:rPr>
-        <w:t>Cuba</w:t>
-      </w:r>
-    </w:p>
-    <w:p>
-      <w:pPr>
-        <w:pStyle w:val="Body"/>
-        <w:rPr>
-          <w:rFonts w:ascii="Aptos" w:cs="Aptos" w:hAnsi="Aptos" w:eastAsia="Aptos"/>
-          <w:b w:val="1"/>
-          <w:bCs w:val="1"/>
-        </w:rPr>
-      </w:pPr>
-      <w:r>
-        <w:rPr>
-          <w:rFonts w:ascii="Aptos" w:cs="Aptos" w:hAnsi="Aptos" w:eastAsia="Aptos"/>
-          <w:b w:val="1"/>
-          <w:bCs w:val="1"/>
-          <w:rtl w:val="0"/>
-          <w:lang w:val="es-ES_tradnl"/>
-        </w:rPr>
-        <w:t>5. Forma de Pago</w:t>
-      </w:r>
-    </w:p>
-    <w:p>
-      <w:pPr>
-        <w:pStyle w:val="Body"/>
-      </w:pPr>
-      <w:r>
-        <w:rPr>
-          <w:rtl w:val="0"/>
-          <w:lang w:val="es-ES_tradnl"/>
-        </w:rPr>
-        <w:t>[Transferencia bancaria / Pago anticipado / etc.]</w:t>
-      </w:r>
-    </w:p>
-    <w:p>
-      <w:pPr>
-        <w:pStyle w:val="Body"/>
-        <w:rPr>
-          <w:rFonts w:ascii="Aptos" w:cs="Aptos" w:hAnsi="Aptos" w:eastAsia="Aptos"/>
-          <w:b w:val="1"/>
-          <w:bCs w:val="1"/>
-        </w:rPr>
-      </w:pPr>
-      <w:r>
-        <w:rPr>
-          <w:rFonts w:ascii="Aptos" w:cs="Aptos" w:hAnsi="Aptos" w:eastAsia="Aptos"/>
-          <w:b w:val="1"/>
-          <w:bCs w:val="1"/>
-          <w:rtl w:val="0"/>
-          <w:lang w:val="es-ES_tradnl"/>
-        </w:rPr>
-        <w:t>6. Uso Previsto</w:t>
-      </w:r>
-    </w:p>
-    <w:p>
-      <w:pPr>
-        <w:pStyle w:val="Body"/>
-      </w:pPr>
-      <w:r>
-        <w:rPr>
-          <w:rtl w:val="0"/>
-          <w:lang w:val="es-ES_tradnl"/>
-        </w:rPr>
-        <w:t>[[uso_previsto]]</w:t>
-      </w:r>
-    </w:p>
-    <w:p>
-      <w:pPr>
-        <w:pStyle w:val="Body"/>
-        <w:rPr>
-          <w:rFonts w:ascii="Aptos" w:cs="Aptos" w:hAnsi="Aptos" w:eastAsia="Aptos"/>
-          <w:b w:val="1"/>
-          <w:bCs w:val="1"/>
-        </w:rPr>
-      </w:pPr>
-      <w:r>
-        <w:rPr>
-          <w:rFonts w:ascii="Aptos" w:cs="Aptos" w:hAnsi="Aptos" w:eastAsia="Aptos"/>
-          <w:b w:val="1"/>
-          <w:bCs w:val="1"/>
-          <w:rtl w:val="0"/>
-          <w:lang w:val="es-ES_tradnl"/>
-        </w:rPr>
-        <w:t>Las partes aceptan las condiciones establecidas en la presente Orden Comercial.</w:t>
-      </w:r>
-    </w:p>
-    <w:p>
-      <w:pPr>
-        <w:pStyle w:val="Body"/>
-      </w:pPr>
-      <w:r>
-        <w:rPr>
-          <w:rtl w:val="0"/>
-          <w:lang w:val="es-ES_tradnl"/>
-        </w:rPr>
-        <w:t>Firma del Vendedor: Boris Luis Cabrera P</w:t>
-      </w:r>
-      <w:r>
-        <w:rPr>
-          <w:rtl w:val="0"/>
-          <w:lang w:val="es-ES_tradnl"/>
+        <w:t>Boris Luis Cabrera P</w:t>
+      </w:r>
+      <w:r>
+        <w:rPr>
+          <w:rtl w:val="0"/>
+          <w:lang w:val="fr-FR"/>
         </w:rPr>
         <w:t>é</w:t>
       </w:r>
@@ -627,9 +1199,9 @@
       <w:r>
         <w:rPr>
           <w:rtl w:val="0"/>
-          <w:lang w:val="es-ES_tradnl"/>
-        </w:rPr>
-        <w:t>Presidente</w:t>
+          <w:lang w:val="it-IT"/>
+        </w:rPr>
+        <w:t>President</w:t>
       </w:r>
       <w:r>
         <w:rPr>
@@ -647,526 +1219,7 @@
     </w:p>
     <w:p>
       <w:pPr>
-        <w:pStyle w:val="Body"/>
-      </w:pPr>
-      <w:r>
-        <w:rPr>
-          <w:rtl w:val="0"/>
-          <w:lang w:val="en-US"/>
-        </w:rPr>
-        <w:t>Fecha: _____________</w:t>
-      </w:r>
-    </w:p>
-    <w:p>
-      <w:pPr>
-        <w:pStyle w:val="Body"/>
-        <w:rPr>
-          <w:b w:val="1"/>
-          <w:bCs w:val="1"/>
-        </w:rPr>
-      </w:pPr>
-    </w:p>
-    <w:p>
-      <w:pPr>
-        <w:pStyle w:val="Body"/>
-      </w:pPr>
-    </w:p>
-    <w:p>
-      <w:pPr>
-        <w:pStyle w:val="Body"/>
-        <w:rPr>
-          <w:rFonts w:ascii="Aptos" w:cs="Aptos" w:hAnsi="Aptos" w:eastAsia="Aptos"/>
-          <w:b w:val="1"/>
-          <w:bCs w:val="1"/>
-        </w:rPr>
-      </w:pPr>
-      <w:r>
-        <w:rPr>
-          <w:rFonts w:ascii="Aptos" w:cs="Aptos" w:hAnsi="Aptos" w:eastAsia="Aptos"/>
-          <w:b w:val="1"/>
-          <w:bCs w:val="1"/>
-          <w:rtl w:val="0"/>
-          <w:lang w:val="de-DE"/>
-        </w:rPr>
-        <w:t>SALES ORDER</w:t>
-      </w:r>
-    </w:p>
-    <w:p>
-      <w:pPr>
-        <w:pStyle w:val="Body"/>
-      </w:pPr>
-      <w:r>
-        <w:rPr>
-          <w:rFonts w:ascii="Aptos" w:cs="Aptos" w:hAnsi="Aptos" w:eastAsia="Aptos"/>
-          <w:b w:val="1"/>
-          <w:bCs w:val="1"/>
-          <w:rtl w:val="0"/>
-        </w:rPr>
-        <w:t>Seller: ZAS BY JMC CORP</w:t>
-      </w:r>
-      <w:r>
-        <w:br w:type="textWrapping"/>
-      </w:r>
-      <w:r>
-        <w:rPr>
-          <w:rtl w:val="0"/>
-          <w:lang w:val="en-US"/>
-        </w:rPr>
-        <w:t>Represented by: Boris Luis Cabrera P</w:t>
-      </w:r>
-      <w:r>
-        <w:rPr>
-          <w:rtl w:val="0"/>
-          <w:lang w:val="fr-FR"/>
-        </w:rPr>
-        <w:t>é</w:t>
-      </w:r>
-      <w:r>
-        <w:rPr>
-          <w:rtl w:val="0"/>
-        </w:rPr>
-        <w:t>rez</w:t>
-      </w:r>
-      <w:r>
-        <w:br w:type="textWrapping"/>
-      </w:r>
-      <w:r>
-        <w:rPr>
-          <w:rtl w:val="0"/>
-          <w:lang w:val="en-US"/>
-        </w:rPr>
-        <w:t>Address: 7081 NW 82 AVE, MIAMI, FL 33166</w:t>
-      </w:r>
-      <w:r>
-        <w:br w:type="textWrapping"/>
-      </w:r>
-      <w:r>
-        <w:rPr>
-          <w:rtl w:val="0"/>
-          <w:lang w:val="en-US"/>
-        </w:rPr>
-        <w:t>United States of America</w:t>
-      </w:r>
-    </w:p>
-    <w:p>
-      <w:pPr>
-        <w:pStyle w:val="Body"/>
-        <w:spacing w:after="0" w:line="240" w:lineRule="auto"/>
-      </w:pPr>
-      <w:r>
-        <w:rPr>
-          <w:rFonts w:ascii="Aptos" w:cs="Aptos" w:hAnsi="Aptos" w:eastAsia="Aptos"/>
-          <w:b w:val="1"/>
-          <w:bCs w:val="1"/>
-          <w:rtl w:val="0"/>
-          <w:lang w:val="es-ES_tradnl"/>
-        </w:rPr>
-        <w:t>Buyer</w:t>
-      </w:r>
-      <w:r>
-        <w:rPr>
-          <w:rtl w:val="0"/>
-          <w:lang w:val="es-ES_tradnl"/>
-        </w:rPr>
-        <w:t>: [[nombre_cliente]]</w:t>
-      </w:r>
-    </w:p>
-    <w:p>
-      <w:pPr>
-        <w:pStyle w:val="Body"/>
-        <w:spacing w:after="0" w:line="240" w:lineRule="auto"/>
-      </w:pPr>
-      <w:r>
-        <w:rPr>
-          <w:rFonts w:ascii="Aptos" w:cs="Aptos" w:hAnsi="Aptos" w:eastAsia="Aptos"/>
-          <w:b w:val="1"/>
-          <w:bCs w:val="1"/>
-          <w:rtl w:val="0"/>
-          <w:lang w:val="es-ES_tradnl"/>
-        </w:rPr>
-        <w:t>Identification</w:t>
-      </w:r>
-      <w:r>
-        <w:rPr>
-          <w:rtl w:val="0"/>
-          <w:lang w:val="es-ES_tradnl"/>
-        </w:rPr>
-        <w:t>: [[identificaci</w:t>
-      </w:r>
-      <w:r>
-        <w:rPr>
-          <w:rtl w:val="0"/>
-          <w:lang w:val="en-US"/>
-        </w:rPr>
-        <w:t>o</w:t>
-      </w:r>
-      <w:r>
-        <w:rPr>
-          <w:rtl w:val="0"/>
-          <w:lang w:val="es-ES_tradnl"/>
-        </w:rPr>
-        <w:t>n_cliente]]</w:t>
-      </w:r>
-      <w:r>
-        <w:rPr>
-          <w:lang w:val="es-ES_tradnl"/>
-        </w:rPr>
-        <w:br w:type="textWrapping"/>
-      </w:r>
-      <w:r>
-        <w:rPr>
-          <w:rFonts w:ascii="Aptos" w:cs="Aptos" w:hAnsi="Aptos" w:eastAsia="Aptos"/>
-          <w:b w:val="1"/>
-          <w:bCs w:val="1"/>
-          <w:rtl w:val="0"/>
-          <w:lang w:val="es-ES_tradnl"/>
-        </w:rPr>
-        <w:t>Address</w:t>
-      </w:r>
-      <w:r>
-        <w:rPr>
-          <w:rtl w:val="0"/>
-          <w:lang w:val="es-ES_tradnl"/>
-        </w:rPr>
-        <w:t>: [[direccion_cliente]]</w:t>
-      </w:r>
-    </w:p>
-    <w:p>
-      <w:pPr>
-        <w:pStyle w:val="Body"/>
-        <w:rPr>
-          <w:b w:val="1"/>
-          <w:bCs w:val="1"/>
-        </w:rPr>
-      </w:pPr>
-    </w:p>
-    <w:p>
-      <w:pPr>
-        <w:pStyle w:val="Body"/>
-        <w:rPr>
-          <w:rFonts w:ascii="Aptos" w:cs="Aptos" w:hAnsi="Aptos" w:eastAsia="Aptos"/>
-          <w:b w:val="1"/>
-          <w:bCs w:val="1"/>
-        </w:rPr>
-      </w:pPr>
-      <w:r>
-        <w:rPr>
-          <w:rFonts w:ascii="Aptos" w:cs="Aptos" w:hAnsi="Aptos" w:eastAsia="Aptos"/>
-          <w:b w:val="1"/>
-          <w:bCs w:val="1"/>
-          <w:rtl w:val="0"/>
-          <w:lang w:val="en-US"/>
-        </w:rPr>
-        <w:t>1. Description of Goods</w:t>
-      </w:r>
-    </w:p>
-    <w:p>
-      <w:pPr>
-        <w:pStyle w:val="Body"/>
-      </w:pPr>
-      <w:r>
-        <w:rPr>
-          <w:rtl w:val="0"/>
-          <w:lang w:val="es-ES_tradnl"/>
-        </w:rPr>
-        <w:t>[[nombre_producto]]</w:t>
-      </w:r>
-    </w:p>
-    <w:p>
-      <w:pPr>
-        <w:pStyle w:val="Body"/>
-        <w:rPr>
-          <w:rFonts w:ascii="Aptos" w:cs="Aptos" w:hAnsi="Aptos" w:eastAsia="Aptos"/>
-          <w:b w:val="1"/>
-          <w:bCs w:val="1"/>
-        </w:rPr>
-      </w:pPr>
-      <w:r>
-        <w:rPr>
-          <w:rFonts w:ascii="Aptos" w:cs="Aptos" w:hAnsi="Aptos" w:eastAsia="Aptos"/>
-          <w:b w:val="1"/>
-          <w:bCs w:val="1"/>
-          <w:rtl w:val="0"/>
-          <w:lang w:val="it-IT"/>
-        </w:rPr>
-        <w:t>2. Quantity</w:t>
-      </w:r>
-    </w:p>
-    <w:p>
-      <w:pPr>
-        <w:pStyle w:val="Body"/>
-      </w:pPr>
-      <w:r>
-        <w:rPr>
-          <w:rtl w:val="0"/>
-          <w:lang w:val="pt-PT"/>
-        </w:rPr>
-        <w:t>[[cantidad]]</w:t>
-      </w:r>
-      <w:r>
-        <w:br w:type="textWrapping"/>
-      </w:r>
-      <w:r>
-        <w:rPr>
-          <w:rtl w:val="0"/>
-          <w:lang w:val="en-US"/>
-        </w:rPr>
-        <w:t>Approximate total net weight: [[peso_neto]] kg</w:t>
-      </w:r>
-    </w:p>
-    <w:p>
-      <w:pPr>
-        <w:pStyle w:val="Body"/>
-        <w:rPr>
-          <w:rFonts w:ascii="Aptos" w:cs="Aptos" w:hAnsi="Aptos" w:eastAsia="Aptos"/>
-          <w:b w:val="1"/>
-          <w:bCs w:val="1"/>
-        </w:rPr>
-      </w:pPr>
-      <w:r>
-        <w:rPr>
-          <w:rFonts w:ascii="Aptos" w:cs="Aptos" w:hAnsi="Aptos" w:eastAsia="Aptos"/>
-          <w:b w:val="1"/>
-          <w:bCs w:val="1"/>
-          <w:rtl w:val="0"/>
-          <w:lang w:val="en-US"/>
-        </w:rPr>
-        <w:t>3. Price</w:t>
-      </w:r>
-    </w:p>
-    <w:p>
-      <w:pPr>
-        <w:pStyle w:val="Body"/>
-      </w:pPr>
-      <w:r>
-        <w:rPr>
-          <w:rtl w:val="0"/>
-          <w:lang w:val="en-US"/>
-        </w:rPr>
-        <w:t>Unit price: USD $[[price]] per kg</w:t>
-      </w:r>
-      <w:r>
-        <w:br w:type="textWrapping"/>
-      </w:r>
-      <w:r>
-        <w:rPr>
-          <w:rtl w:val="0"/>
-          <w:lang w:val="en-US"/>
-        </w:rPr>
-        <w:t>Total transaction amount: USD $[[total_operation]]</w:t>
-      </w:r>
-    </w:p>
-    <w:p>
-      <w:pPr>
-        <w:pStyle w:val="Body"/>
-        <w:rPr>
-          <w:rFonts w:ascii="Aptos" w:cs="Aptos" w:hAnsi="Aptos" w:eastAsia="Aptos"/>
-          <w:b w:val="1"/>
-          <w:bCs w:val="1"/>
-        </w:rPr>
-      </w:pPr>
-      <w:r>
-        <w:rPr>
-          <w:rFonts w:ascii="Aptos" w:cs="Aptos" w:hAnsi="Aptos" w:eastAsia="Aptos"/>
-          <w:b w:val="1"/>
-          <w:bCs w:val="1"/>
-          <w:rtl w:val="0"/>
-          <w:lang w:val="en-US"/>
-        </w:rPr>
-        <w:t>4. Delivery Conditions</w:t>
-      </w:r>
-    </w:p>
-    <w:p>
-      <w:pPr>
-        <w:pStyle w:val="Body"/>
-      </w:pPr>
-      <w:r>
-        <w:rPr>
-          <w:rtl w:val="0"/>
-          <w:lang w:val="en-US"/>
-        </w:rPr>
-        <w:t>Port of Loading: Miami, Florida, USA [[port_salida]]</w:t>
-      </w:r>
-      <w:r>
-        <w:br w:type="textWrapping"/>
-      </w:r>
-      <w:r>
-        <w:rPr>
-          <w:rtl w:val="0"/>
-          <w:lang w:val="en-US"/>
-        </w:rPr>
-        <w:t xml:space="preserve">Port and Country of Destination: </w:t>
-      </w:r>
-      <w:r>
-        <w:rPr>
-          <w:rtl w:val="0"/>
-          <w:lang w:val="en-US"/>
-        </w:rPr>
-        <w:t>MARIEL,</w:t>
-      </w:r>
-      <w:r>
-        <w:rPr>
-          <w:rtl w:val="0"/>
-          <w:lang w:val="pt-PT"/>
-        </w:rPr>
-        <w:t xml:space="preserve"> Cuba</w:t>
-      </w:r>
-    </w:p>
-    <w:p>
-      <w:pPr>
-        <w:pStyle w:val="Body"/>
-        <w:rPr>
-          <w:rFonts w:ascii="Aptos" w:cs="Aptos" w:hAnsi="Aptos" w:eastAsia="Aptos"/>
-          <w:b w:val="1"/>
-          <w:bCs w:val="1"/>
-        </w:rPr>
-      </w:pPr>
-      <w:r>
-        <w:rPr>
-          <w:rFonts w:ascii="Aptos" w:cs="Aptos" w:hAnsi="Aptos" w:eastAsia="Aptos"/>
-          <w:b w:val="1"/>
-          <w:bCs w:val="1"/>
-          <w:rtl w:val="0"/>
-          <w:lang w:val="en-US"/>
-        </w:rPr>
-        <w:t>5. Payment Terms</w:t>
-      </w:r>
-    </w:p>
-    <w:p>
-      <w:pPr>
-        <w:pStyle w:val="Body"/>
-      </w:pPr>
-      <w:r>
-        <w:rPr>
-          <w:rtl w:val="0"/>
-          <w:lang w:val="en-US"/>
-        </w:rPr>
-        <w:t>[Wire transfer / Advance payment / etc.]</w:t>
-      </w:r>
-    </w:p>
-    <w:p>
-      <w:pPr>
-        <w:pStyle w:val="Body"/>
-        <w:rPr>
-          <w:rFonts w:ascii="Aptos" w:cs="Aptos" w:hAnsi="Aptos" w:eastAsia="Aptos"/>
-          <w:b w:val="1"/>
-          <w:bCs w:val="1"/>
-        </w:rPr>
-      </w:pPr>
-      <w:r>
-        <w:rPr>
-          <w:rFonts w:ascii="Aptos" w:cs="Aptos" w:hAnsi="Aptos" w:eastAsia="Aptos"/>
-          <w:b w:val="1"/>
-          <w:bCs w:val="1"/>
-          <w:rtl w:val="0"/>
-          <w:lang w:val="en-US"/>
-        </w:rPr>
-        <w:t>6. Intended Use</w:t>
-      </w:r>
-    </w:p>
-    <w:p>
-      <w:pPr>
-        <w:pStyle w:val="Body"/>
-      </w:pPr>
-      <w:r>
-        <w:rPr>
-          <w:rtl w:val="0"/>
-          <w:lang w:val="pt-PT"/>
-        </w:rPr>
-        <w:t>[[uso_previsto]]</w:t>
-      </w:r>
-    </w:p>
-    <w:p>
-      <w:pPr>
-        <w:pStyle w:val="Body"/>
-        <w:rPr>
-          <w:rFonts w:ascii="Aptos" w:cs="Aptos" w:hAnsi="Aptos" w:eastAsia="Aptos"/>
-          <w:b w:val="1"/>
-          <w:bCs w:val="1"/>
-        </w:rPr>
-      </w:pPr>
-      <w:r>
-        <w:rPr>
-          <w:rFonts w:ascii="Aptos" w:cs="Aptos" w:hAnsi="Aptos" w:eastAsia="Aptos"/>
-          <w:b w:val="1"/>
-          <w:bCs w:val="1"/>
-          <w:rtl w:val="0"/>
-          <w:lang w:val="en-US"/>
-        </w:rPr>
-        <w:t>The parties agree to the terms and conditions set forth in this Sales Order.</w:t>
-      </w:r>
-    </w:p>
-    <w:p>
-      <w:pPr>
-        <w:pStyle w:val="Body"/>
-      </w:pPr>
-      <w:r>
-        <w:rPr>
-          <w:rtl w:val="0"/>
-          <w:lang w:val="da-DK"/>
-        </w:rPr>
-        <w:t>Seller</w:t>
-      </w:r>
-      <w:r>
-        <w:rPr>
-          <w:rtl w:val="1"/>
-        </w:rPr>
-        <w:t>’</w:t>
-      </w:r>
-      <w:r>
-        <w:rPr>
-          <w:rtl w:val="0"/>
-          <w:lang w:val="en-US"/>
-        </w:rPr>
-        <w:t>s Signature:</w:t>
-      </w:r>
-      <w:r>
-        <w:br w:type="textWrapping"/>
-      </w:r>
-      <w:r>
-        <w:rPr>
-          <w:rtl w:val="0"/>
-          <w:lang w:val="es-ES_tradnl"/>
-        </w:rPr>
-        <w:t>Boris Luis Cabrera P</w:t>
-      </w:r>
-      <w:r>
-        <w:rPr>
-          <w:rtl w:val="0"/>
-          <w:lang w:val="fr-FR"/>
-        </w:rPr>
-        <w:t>é</w:t>
-      </w:r>
-      <w:r>
-        <w:rPr>
-          <w:rtl w:val="0"/>
-        </w:rPr>
-        <w:t>rez</w:t>
-      </w:r>
-      <w:r>
-        <w:br w:type="textWrapping"/>
-      </w:r>
-      <w:r>
-        <w:rPr>
-          <w:rtl w:val="0"/>
-          <w:lang w:val="it-IT"/>
-        </w:rPr>
-        <w:t>President</w:t>
-      </w:r>
-      <w:r>
-        <w:br w:type="textWrapping"/>
-      </w:r>
-      <w:r>
-        <w:rPr>
-          <w:rtl w:val="0"/>
-          <w:lang w:val="es-ES_tradnl"/>
-        </w:rPr>
-        <w:t>ZAS BY JMC CORP</w:t>
-      </w:r>
-    </w:p>
-    <w:p>
-      <w:pPr>
-        <w:pStyle w:val="Body"/>
+        <w:pStyle w:val="Body A"/>
       </w:pPr>
       <w:r>
         <w:rPr>
@@ -1367,9 +1420,9 @@
       </w14:textFill>
     </w:rPr>
   </w:style>
-  <w:style w:type="paragraph" w:styleId="Body">
-    <w:name w:val="Body"/>
-    <w:next w:val="Body"/>
+  <w:style w:type="paragraph" w:styleId="Body A">
+    <w:name w:val="Body A"/>
+    <w:next w:val="Body A"/>
     <w:pPr>
       <w:keepNext w:val="0"/>
       <w:keepLines w:val="0"/>
@@ -1404,8 +1457,9 @@
       <w:shd w:val="nil" w:color="auto" w:fill="auto"/>
       <w:vertAlign w:val="baseline"/>
       <w:lang w:val="es-ES_tradnl"/>
-      <w14:textOutline>
+      <w14:textOutline w14:w="12700" w14:cap="flat">
         <w14:noFill/>
+        <w14:miter w14:lim="400000"/>
       </w14:textOutline>
       <w14:textFill>
         <w14:solidFill>
@@ -1610,17 +1664,17 @@
         <a:solidFill>
           <a:srgbClr val="FFFFFF"/>
         </a:solidFill>
-        <a:ln w="12700" cap="flat">
+        <a:ln w="25400" cap="flat">
           <a:solidFill>
             <a:schemeClr val="accent1"/>
           </a:solidFill>
           <a:prstDash val="solid"/>
-          <a:miter lim="800000"/>
+          <a:round/>
         </a:ln>
         <a:effectLst/>
         <a:sp3d/>
       </a:spPr>
-      <a:bodyPr rot="0" spcFirstLastPara="1" vertOverflow="overflow" horzOverflow="overflow" vert="horz" wrap="square" lIns="45719" tIns="45719" rIns="45719" bIns="45719" numCol="1" spcCol="38100" rtlCol="0" anchor="ctr" upright="0">
+      <a:bodyPr rot="0" spcFirstLastPara="1" vertOverflow="overflow" horzOverflow="overflow" vert="horz" wrap="square" lIns="45718" tIns="45718" rIns="45718" bIns="45718" numCol="1" spcCol="38100" rtlCol="0" anchor="ctr" upright="0">
         <a:spAutoFit/>
       </a:bodyPr>
       <a:lstStyle>
@@ -1648,10 +1702,10 @@
             </a:solidFill>
             <a:effectLst/>
             <a:uFillTx/>
-            <a:latin typeface="Aptos"/>
-            <a:ea typeface="Aptos"/>
-            <a:cs typeface="Aptos"/>
-            <a:sym typeface="Aptos"/>
+            <a:latin typeface="+mn-lt"/>
+            <a:ea typeface="+mn-ea"/>
+            <a:cs typeface="+mn-cs"/>
+            <a:sym typeface="Helvetica Neue"/>
           </a:defRPr>
         </a:defPPr>
         <a:lvl1pPr marL="0" marR="0" indent="0" algn="l" defTabSz="914400" rtl="0" fontAlgn="auto" latinLnBrk="1" hangingPunct="0">
@@ -1899,12 +1953,12 @@
     <a:lnDef>
       <a:spPr>
         <a:noFill/>
-        <a:ln w="12700" cap="flat">
+        <a:ln w="25400" cap="flat">
           <a:solidFill>
             <a:schemeClr val="accent1"/>
           </a:solidFill>
           <a:prstDash val="solid"/>
-          <a:miter lim="800000"/>
+          <a:round/>
         </a:ln>
         <a:effectLst/>
         <a:sp3d/>
@@ -2191,7 +2245,7 @@
         <a:effectLst/>
         <a:sp3d/>
       </a:spPr>
-      <a:bodyPr rot="0" spcFirstLastPara="1" vertOverflow="overflow" horzOverflow="overflow" vert="horz" wrap="square" lIns="45719" tIns="45719" rIns="45719" bIns="45719" numCol="1" spcCol="38100" rtlCol="0" anchor="t" upright="0">
+      <a:bodyPr rot="0" spcFirstLastPara="1" vertOverflow="overflow" horzOverflow="overflow" vert="horz" wrap="square" lIns="45718" tIns="45718" rIns="45718" bIns="45718" numCol="1" spcCol="38100" rtlCol="0" anchor="t" upright="0">
         <a:spAutoFit/>
       </a:bodyPr>
       <a:lstStyle>
@@ -2219,10 +2273,10 @@
             </a:solidFill>
             <a:effectLst/>
             <a:uFillTx/>
-            <a:latin typeface="Aptos"/>
-            <a:ea typeface="Aptos"/>
-            <a:cs typeface="Aptos"/>
-            <a:sym typeface="Aptos"/>
+            <a:latin typeface="+mn-lt"/>
+            <a:ea typeface="+mn-ea"/>
+            <a:cs typeface="+mn-cs"/>
+            <a:sym typeface="Helvetica Neue"/>
           </a:defRPr>
         </a:defPPr>
         <a:lvl1pPr marL="0" marR="0" indent="0" algn="l" defTabSz="914400" rtl="0" fontAlgn="auto" latinLnBrk="1" hangingPunct="0">

</xml_diff>